<commit_message>
added Misty, fixed spelling error
</commit_message>
<xml_diff>
--- a/Content/Team Profiles - 5 marks.docx
+++ b/Content/Team Profiles - 5 marks.docx
@@ -55,12 +55,6 @@
           <w:szCs w:val="24"/>
         </w:rPr>
         <w:br/>
-      </w:r>
-      <w:r>
-        <w:rPr>
-          <w:sz w:val="24"/>
-          <w:szCs w:val="24"/>
-        </w:rPr>
         <w:t>Upon completion of Year 12 in Toowoomba excelling in building / hands-on classes with success in Fitter training –The Airforce welcomed me into Squadron 1 for six years which is a part of the 82</w:t>
       </w:r>
       <w:r>
@@ -76,14 +70,7 @@
           <w:sz w:val="24"/>
           <w:szCs w:val="24"/>
         </w:rPr>
-        <w:t xml:space="preserve"> Wing located in Amberley Queensland. My primary assignment;</w:t>
-      </w:r>
-      <w:r>
-        <w:rPr>
-          <w:sz w:val="24"/>
-          <w:szCs w:val="24"/>
-        </w:rPr>
-        <w:t xml:space="preserve"> F111-C Aircraft maintenance while participating in deployment exercises around Australia. My venture with the Airforce left me yearning for normality. </w:t>
+        <w:t xml:space="preserve"> Wing located in Amberley Queensland. My primary assignment; F111-C Aircraft maintenance while participating in deployment exercises around Australia. My venture with the Airforce left me yearning for normality. </w:t>
       </w:r>
     </w:p>
     <w:tbl>
@@ -121,14 +108,7 @@
                 <w:sz w:val="24"/>
                 <w:szCs w:val="24"/>
               </w:rPr>
-              <w:t>Once returning home I flourished in my apprenticeship diesel fitting for the Toowoomba Regional council</w:t>
-            </w:r>
-            <w:r>
-              <w:rPr>
-                <w:sz w:val="24"/>
-                <w:szCs w:val="24"/>
-              </w:rPr>
-              <w:t xml:space="preserve">. Daily black oil showers left me quite unenthused. </w:t>
+              <w:t xml:space="preserve">Once returning home I flourished in my apprenticeship diesel fitting for the Toowoomba Regional council. Daily black oil showers left me quite unenthused. </w:t>
             </w:r>
           </w:p>
         </w:tc>
@@ -188,14 +168,7 @@
                 <w:sz w:val="24"/>
                 <w:szCs w:val="24"/>
               </w:rPr>
-              <w:t>Then, working as a road traffic controller dealing with the public and road constru</w:t>
-            </w:r>
-            <w:r>
-              <w:rPr>
-                <w:sz w:val="24"/>
-                <w:szCs w:val="24"/>
-              </w:rPr>
-              <w:t xml:space="preserve">ction </w:t>
+              <w:t xml:space="preserve">Then, working as a road traffic controller dealing with the public and road construction </w:t>
             </w:r>
             <w:proofErr w:type="gramStart"/>
             <w:r>
@@ -298,14 +271,7 @@
                 <w:sz w:val="24"/>
                 <w:szCs w:val="24"/>
               </w:rPr>
-              <w:t>On</w:t>
-            </w:r>
-            <w:r>
-              <w:rPr>
-                <w:sz w:val="24"/>
-                <w:szCs w:val="24"/>
-              </w:rPr>
-              <w:t xml:space="preserve">ce returning home I flourished in my apprenticeship diesel fitting for the Toowoomba Regional council. Daily black oil showers left me quite unenthused. </w:t>
+              <w:t xml:space="preserve">Once returning home I flourished in my apprenticeship diesel fitting for the Toowoomba Regional council. Daily black oil showers left me quite unenthused. </w:t>
             </w:r>
           </w:p>
         </w:tc>
@@ -381,14 +347,7 @@
                 <w:sz w:val="24"/>
                 <w:szCs w:val="24"/>
               </w:rPr>
-              <w:t xml:space="preserve"> I enjoyed for 6 years in the heat </w:t>
-            </w:r>
-            <w:r>
-              <w:rPr>
-                <w:sz w:val="24"/>
-                <w:szCs w:val="24"/>
-              </w:rPr>
-              <w:t xml:space="preserve">until COVID reared its head. </w:t>
+              <w:t xml:space="preserve"> I enjoyed for 6 years in the heat until COVID reared its head. </w:t>
             </w:r>
           </w:p>
         </w:tc>
@@ -490,14 +449,7 @@
                 <w:sz w:val="24"/>
                 <w:szCs w:val="24"/>
               </w:rPr>
-              <w:t xml:space="preserve"> female cat called Misty in my residence l</w:t>
-            </w:r>
-            <w:r>
-              <w:rPr>
-                <w:sz w:val="24"/>
-                <w:szCs w:val="24"/>
-              </w:rPr>
-              <w:t>oves to sit on my PC and “</w:t>
+              <w:t xml:space="preserve"> female cat called Misty in my residence loves to sit on my PC and “</w:t>
             </w:r>
             <w:proofErr w:type="spellStart"/>
             <w:r>
@@ -653,14 +605,7 @@
           <w:sz w:val="24"/>
           <w:szCs w:val="24"/>
         </w:rPr>
-        <w:t>Education-wise - I studied a Certificate I</w:t>
-      </w:r>
-      <w:r>
-        <w:rPr>
-          <w:sz w:val="24"/>
-          <w:szCs w:val="24"/>
-        </w:rPr>
-        <w:t xml:space="preserve">II in Web applications &amp; Information technology after not finishing secondary school. I chose adventure and life over school. </w:t>
+        <w:t xml:space="preserve">Education-wise - I studied a Certificate III in Web applications &amp; Information technology after not finishing secondary school. I chose adventure and life over school. </w:t>
       </w:r>
     </w:p>
     <w:p>
@@ -676,14 +621,7 @@
           <w:sz w:val="24"/>
           <w:szCs w:val="24"/>
         </w:rPr>
-        <w:t xml:space="preserve">During this time - I breezed through this learning new things - such as Flash, Dreamweaver, Office applications. I achieved high </w:t>
-      </w:r>
-      <w:r>
-        <w:rPr>
-          <w:sz w:val="24"/>
-          <w:szCs w:val="24"/>
-        </w:rPr>
-        <w:t xml:space="preserve">distinctions making a few silly mistakes lowering some scores, and I enjoyed studying. </w:t>
+        <w:t xml:space="preserve">During this time - I breezed through this learning new things - such as Flash, Dreamweaver, Office applications. I achieved high distinctions making a few silly mistakes lowering some scores, and I enjoyed studying. </w:t>
       </w:r>
     </w:p>
     <w:p>
@@ -740,21 +678,7 @@
           <w:sz w:val="24"/>
           <w:szCs w:val="24"/>
         </w:rPr>
-        <w:t xml:space="preserve"> ideas when solving problems. At work, sometimes we get crates of IT Equipment that needed to </w:t>
-      </w:r>
-      <w:r>
-        <w:rPr>
-          <w:sz w:val="24"/>
-          <w:szCs w:val="24"/>
-        </w:rPr>
-        <w:t>get delivered around the site. My Plan to save a chunk of time was to get a crane stuck into the containers and lift them from the basement to the turbine floor. Everyone thought I was insane for coming up with this idea, but they all agreed that if you wa</w:t>
-      </w:r>
-      <w:r>
-        <w:rPr>
-          <w:sz w:val="24"/>
-          <w:szCs w:val="24"/>
-        </w:rPr>
-        <w:t xml:space="preserve">nted it done quickly, this would be the way to do it. </w:t>
+        <w:t xml:space="preserve"> ideas when solving problems. At work, sometimes we get crates of IT Equipment that needed to get delivered around the site. My Plan to save a chunk of time was to get a crane stuck into the containers and lift them from the basement to the turbine floor. Everyone thought I was insane for coming up with this idea, but they all agreed that if you wanted it done quickly, this would be the way to do it. </w:t>
       </w:r>
       <w:proofErr w:type="gramStart"/>
       <w:r>
@@ -841,14 +765,7 @@
           <w:szCs w:val="24"/>
         </w:rPr>
         <w:br/>
-        <w:t>Em</w:t>
-      </w:r>
-      <w:r>
-        <w:rPr>
-          <w:sz w:val="24"/>
-          <w:szCs w:val="24"/>
-        </w:rPr>
-        <w:t>ail: </w:t>
+        <w:t>Email: </w:t>
       </w:r>
       <w:hyperlink r:id="rId4">
         <w:r>
@@ -915,14 +832,108 @@
           <w:sz w:val="24"/>
           <w:szCs w:val="24"/>
         </w:rPr>
-        <w:t xml:space="preserve"> 22 years old and I am deeply passionate about the field of Information Technology and how it can help make everyone's lives </w:t>
-      </w:r>
-      <w:r>
-        <w:rPr>
-          <w:sz w:val="24"/>
-          <w:szCs w:val="24"/>
-        </w:rPr>
-        <w:t xml:space="preserve">better and safer! My interests stemmed from my time in High School where I did </w:t>
+        <w:t xml:space="preserve"> 22 years old and I am deeply passionate about the field of Information Technology and how it can help make everyone's lives better and safer! My interests stemmed from my time in High School where I did </w:t>
+      </w:r>
+      <w:r>
+        <w:rPr>
+          <w:sz w:val="24"/>
+          <w:szCs w:val="24"/>
+        </w:rPr>
+        <w:t>amateur</w:t>
+      </w:r>
+      <w:r>
+        <w:rPr>
+          <w:sz w:val="24"/>
+          <w:szCs w:val="24"/>
+        </w:rPr>
+        <w:t xml:space="preserve"> programming in my spare time and </w:t>
+      </w:r>
+      <w:proofErr w:type="gramStart"/>
+      <w:r>
+        <w:rPr>
+          <w:sz w:val="24"/>
+          <w:szCs w:val="24"/>
+        </w:rPr>
+        <w:t>eventually</w:t>
+      </w:r>
+      <w:proofErr w:type="gramEnd"/>
+      <w:r>
+        <w:rPr>
+          <w:sz w:val="24"/>
+          <w:szCs w:val="24"/>
+        </w:rPr>
+        <w:t xml:space="preserve"> I moved from the software portion of IT to the hardware portion, beginning to build computers for my friends and I.</w:t>
+      </w:r>
+    </w:p>
+    <w:p>
+      <w:pPr>
+        <w:rPr>
+          <w:sz w:val="24"/>
+          <w:szCs w:val="24"/>
+        </w:rPr>
+      </w:pPr>
+      <w:r>
+        <w:rPr>
+          <w:sz w:val="24"/>
+          <w:szCs w:val="24"/>
+        </w:rPr>
+        <w:t xml:space="preserve">I’m currently my bachelor's degree at RMIT in the same field and I’m hoping to use the skills that I learn to start a prosperous career in IT and begin progressing towards my ideal role as a Cyber Crime Analyst for the Australian Federal Police. For as long as I can remember </w:t>
+      </w:r>
+      <w:proofErr w:type="gramStart"/>
+      <w:r>
+        <w:rPr>
+          <w:sz w:val="24"/>
+          <w:szCs w:val="24"/>
+        </w:rPr>
+        <w:t>I’ve</w:t>
+      </w:r>
+      <w:proofErr w:type="gramEnd"/>
+      <w:r>
+        <w:rPr>
+          <w:sz w:val="24"/>
+          <w:szCs w:val="24"/>
+        </w:rPr>
+        <w:t xml:space="preserve"> always been drawn to helping and protecting people and that’s why I know I’ll be right at home at the AFP helping make people's lives better!</w:t>
+      </w:r>
+    </w:p>
+    <w:p>
+      <w:pPr>
+        <w:rPr>
+          <w:sz w:val="24"/>
+          <w:szCs w:val="24"/>
+        </w:rPr>
+      </w:pPr>
+    </w:p>
+    <w:p>
+      <w:pPr>
+        <w:rPr>
+          <w:sz w:val="24"/>
+          <w:szCs w:val="24"/>
+        </w:rPr>
+      </w:pPr>
+      <w:r>
+        <w:rPr>
+          <w:b/>
+          <w:sz w:val="24"/>
+          <w:szCs w:val="24"/>
+        </w:rPr>
+        <w:t>Jayde</w:t>
+      </w:r>
+    </w:p>
+    <w:p>
+      <w:pPr>
+        <w:spacing w:after="160" w:line="259" w:lineRule="auto"/>
+        <w:rPr>
+          <w:sz w:val="24"/>
+          <w:szCs w:val="24"/>
+        </w:rPr>
+      </w:pPr>
+      <w:r>
+        <w:rPr>
+          <w:sz w:val="24"/>
+          <w:szCs w:val="24"/>
+        </w:rPr>
+        <w:t xml:space="preserve">Name: Jayde </w:t>
       </w:r>
       <w:proofErr w:type="spellStart"/>
       <w:r>
@@ -930,44 +941,195 @@
           <w:sz w:val="24"/>
           <w:szCs w:val="24"/>
         </w:rPr>
-        <w:t>ametur</w:t>
+        <w:t>Speedie</w:t>
       </w:r>
       <w:proofErr w:type="spellEnd"/>
-      <w:r>
-        <w:rPr>
-          <w:sz w:val="24"/>
-          <w:szCs w:val="24"/>
-        </w:rPr>
-        <w:t xml:space="preserve"> programming in my spare time and eventually I moved from the software portion of IT to the hardware portion, beginning to build computers for my friends and I.</w:t>
-      </w:r>
-    </w:p>
-    <w:p>
-      <w:pPr>
-        <w:rPr>
-          <w:sz w:val="24"/>
-          <w:szCs w:val="24"/>
-        </w:rPr>
-      </w:pPr>
-      <w:r>
-        <w:rPr>
-          <w:sz w:val="24"/>
-          <w:szCs w:val="24"/>
-        </w:rPr>
-        <w:t>I’m curren</w:t>
-      </w:r>
-      <w:r>
-        <w:rPr>
-          <w:sz w:val="24"/>
-          <w:szCs w:val="24"/>
-        </w:rPr>
-        <w:t>tly my bachelor's degree at RMIT in the same field and I’m hoping to use the skills that I learn to start a prosperous career in IT and begin progressing towards my ideal role as a Cyber Crime Analyst for the Australian Federal Police. For as long as I can</w:t>
-      </w:r>
-      <w:r>
-        <w:rPr>
-          <w:sz w:val="24"/>
-          <w:szCs w:val="24"/>
-        </w:rPr>
-        <w:t xml:space="preserve"> remember </w:t>
+    </w:p>
+    <w:p>
+      <w:pPr>
+        <w:spacing w:after="160" w:line="259" w:lineRule="auto"/>
+        <w:rPr>
+          <w:sz w:val="24"/>
+          <w:szCs w:val="24"/>
+        </w:rPr>
+      </w:pPr>
+      <w:r>
+        <w:rPr>
+          <w:sz w:val="24"/>
+          <w:szCs w:val="24"/>
+        </w:rPr>
+        <w:t xml:space="preserve">Preferred name: </w:t>
+      </w:r>
+      <w:proofErr w:type="spellStart"/>
+      <w:r>
+        <w:rPr>
+          <w:sz w:val="24"/>
+          <w:szCs w:val="24"/>
+        </w:rPr>
+        <w:t>Speedie</w:t>
+      </w:r>
+      <w:proofErr w:type="spellEnd"/>
+    </w:p>
+    <w:p>
+      <w:pPr>
+        <w:spacing w:after="160" w:line="259" w:lineRule="auto"/>
+        <w:rPr>
+          <w:sz w:val="24"/>
+          <w:szCs w:val="24"/>
+        </w:rPr>
+      </w:pPr>
+      <w:r>
+        <w:rPr>
+          <w:sz w:val="24"/>
+          <w:szCs w:val="24"/>
+        </w:rPr>
+        <w:t>RMIT Student Number: S3525668</w:t>
+      </w:r>
+    </w:p>
+    <w:p>
+      <w:pPr>
+        <w:spacing w:after="160" w:line="259" w:lineRule="auto"/>
+        <w:rPr>
+          <w:sz w:val="24"/>
+          <w:szCs w:val="24"/>
+        </w:rPr>
+      </w:pPr>
+      <w:r>
+        <w:rPr>
+          <w:sz w:val="24"/>
+          <w:szCs w:val="24"/>
+        </w:rPr>
+        <w:t>Email:  speedie.devs@gmail.com</w:t>
+      </w:r>
+    </w:p>
+    <w:p>
+      <w:pPr>
+        <w:spacing w:after="160" w:line="259" w:lineRule="auto"/>
+        <w:rPr>
+          <w:sz w:val="24"/>
+          <w:szCs w:val="24"/>
+        </w:rPr>
+      </w:pPr>
+    </w:p>
+    <w:p>
+      <w:pPr>
+        <w:spacing w:after="160" w:line="259" w:lineRule="auto"/>
+        <w:rPr>
+          <w:sz w:val="24"/>
+          <w:szCs w:val="24"/>
+        </w:rPr>
+      </w:pPr>
+      <w:r>
+        <w:rPr>
+          <w:sz w:val="24"/>
+          <w:szCs w:val="24"/>
+        </w:rPr>
+        <w:t>About me:</w:t>
+      </w:r>
+    </w:p>
+    <w:p>
+      <w:pPr>
+        <w:spacing w:after="160" w:line="259" w:lineRule="auto"/>
+        <w:rPr>
+          <w:sz w:val="24"/>
+          <w:szCs w:val="24"/>
+        </w:rPr>
+      </w:pPr>
+      <w:r>
+        <w:rPr>
+          <w:sz w:val="24"/>
+          <w:szCs w:val="24"/>
+        </w:rPr>
+        <w:t xml:space="preserve">I am a </w:t>
+      </w:r>
+      <w:proofErr w:type="spellStart"/>
+      <w:r>
+        <w:rPr>
+          <w:sz w:val="24"/>
+          <w:szCs w:val="24"/>
+        </w:rPr>
+        <w:t>caucasian</w:t>
+      </w:r>
+      <w:proofErr w:type="spellEnd"/>
+      <w:r>
+        <w:rPr>
+          <w:sz w:val="24"/>
+          <w:szCs w:val="24"/>
+        </w:rPr>
+        <w:t xml:space="preserve"> female from Melbourne Victoria, and I am at least 4th generation Australian. I completed Year 12 (VCE) in 2015 and then went onto study an Advanced Diploma of Professional Games Development (Design Stream) graduating in 2017. I have subsequently been working for the last two and a half years while I find where I want to take my life and career. My primary language is English and is the only one I can fluently speak, and I also know a little French and Japanese. I am also currently learning Mandarin. I am an Indie game developer working in a small team to create a mobile puzzle game.</w:t>
+      </w:r>
+    </w:p>
+    <w:p>
+      <w:pPr>
+        <w:spacing w:after="160" w:line="259" w:lineRule="auto"/>
+        <w:rPr>
+          <w:sz w:val="24"/>
+          <w:szCs w:val="24"/>
+        </w:rPr>
+      </w:pPr>
+      <w:r>
+        <w:rPr>
+          <w:sz w:val="24"/>
+          <w:szCs w:val="24"/>
+        </w:rPr>
+        <w:t xml:space="preserve">My passion for IT has originated from playing video games. It first started from </w:t>
+      </w:r>
+      <w:proofErr w:type="spellStart"/>
+      <w:r>
+        <w:rPr>
+          <w:sz w:val="24"/>
+          <w:szCs w:val="24"/>
+        </w:rPr>
+        <w:t>modding</w:t>
+      </w:r>
+      <w:proofErr w:type="spellEnd"/>
+      <w:r>
+        <w:rPr>
+          <w:sz w:val="24"/>
+          <w:szCs w:val="24"/>
+        </w:rPr>
+        <w:t xml:space="preserve"> games such as Minecraft, building my systems and then moving to make my games on Game Maker. It wasn't until I was finishing year 12 that I realised that information technology was something that I wanted to pursue a little more, it wasn't until the start of this year that I decided that I wanted to pursue it as a career.</w:t>
+      </w:r>
+    </w:p>
+    <w:p>
+      <w:pPr>
+        <w:rPr>
+          <w:sz w:val="24"/>
+          <w:szCs w:val="24"/>
+        </w:rPr>
+      </w:pPr>
+    </w:p>
+    <w:p>
+      <w:pPr>
+        <w:rPr>
+          <w:b/>
+          <w:sz w:val="24"/>
+          <w:szCs w:val="24"/>
+        </w:rPr>
+      </w:pPr>
+      <w:r>
+        <w:rPr>
+          <w:b/>
+          <w:sz w:val="24"/>
+          <w:szCs w:val="24"/>
+        </w:rPr>
+        <w:t>Miller</w:t>
+      </w:r>
+    </w:p>
+    <w:p>
+      <w:pPr>
+        <w:spacing w:after="160" w:line="259" w:lineRule="auto"/>
+        <w:rPr>
+          <w:sz w:val="24"/>
+          <w:szCs w:val="24"/>
+        </w:rPr>
+      </w:pPr>
+      <w:r>
+        <w:rPr>
+          <w:sz w:val="24"/>
+          <w:szCs w:val="24"/>
+        </w:rPr>
+        <w:t xml:space="preserve">Hi, </w:t>
       </w:r>
       <w:proofErr w:type="gramStart"/>
       <w:r>
@@ -975,7 +1137,7 @@
           <w:sz w:val="24"/>
           <w:szCs w:val="24"/>
         </w:rPr>
-        <w:t>I’ve</w:t>
+        <w:t>I’m</w:t>
       </w:r>
       <w:proofErr w:type="gramEnd"/>
       <w:r>
@@ -983,31 +1145,7 @@
           <w:sz w:val="24"/>
           <w:szCs w:val="24"/>
         </w:rPr>
-        <w:t xml:space="preserve"> always been drawn to helping and protecting people and that’s why I know I’ll be right at home at the AFP helping make people's lives better!</w:t>
-      </w:r>
-    </w:p>
-    <w:p>
-      <w:pPr>
-        <w:rPr>
-          <w:sz w:val="24"/>
-          <w:szCs w:val="24"/>
-        </w:rPr>
-      </w:pPr>
-    </w:p>
-    <w:p>
-      <w:pPr>
-        <w:rPr>
-          <w:sz w:val="24"/>
-          <w:szCs w:val="24"/>
-        </w:rPr>
-      </w:pPr>
-      <w:r>
-        <w:rPr>
-          <w:b/>
-          <w:sz w:val="24"/>
-          <w:szCs w:val="24"/>
-        </w:rPr>
-        <w:t>Jayde</w:t>
+        <w:t xml:space="preserve"> Miller – </w:t>
       </w:r>
     </w:p>
     <w:p>
@@ -1023,17 +1161,24 @@
           <w:sz w:val="24"/>
           <w:szCs w:val="24"/>
         </w:rPr>
-        <w:t xml:space="preserve">Name: Jayde </w:t>
-      </w:r>
-      <w:proofErr w:type="spellStart"/>
-      <w:r>
-        <w:rPr>
-          <w:sz w:val="24"/>
-          <w:szCs w:val="24"/>
-        </w:rPr>
-        <w:t>Speedie</w:t>
-      </w:r>
-      <w:proofErr w:type="spellEnd"/>
+        <w:t xml:space="preserve">My tastes in music </w:t>
+      </w:r>
+      <w:proofErr w:type="gramStart"/>
+      <w:r>
+        <w:rPr>
+          <w:sz w:val="24"/>
+          <w:szCs w:val="24"/>
+        </w:rPr>
+        <w:t>passionately  varied</w:t>
+      </w:r>
+      <w:proofErr w:type="gramEnd"/>
+      <w:r>
+        <w:rPr>
+          <w:sz w:val="24"/>
+          <w:szCs w:val="24"/>
+        </w:rPr>
+        <w:t xml:space="preserve"> between heavy metal, rap and everything else. </w:t>
+      </w:r>
     </w:p>
     <w:p>
       <w:pPr>
@@ -1048,17 +1193,24 @@
           <w:sz w:val="24"/>
           <w:szCs w:val="24"/>
         </w:rPr>
-        <w:t xml:space="preserve">Preferred name: </w:t>
-      </w:r>
-      <w:proofErr w:type="spellStart"/>
-      <w:r>
-        <w:rPr>
-          <w:sz w:val="24"/>
-          <w:szCs w:val="24"/>
-        </w:rPr>
-        <w:t>Speedie</w:t>
-      </w:r>
-      <w:proofErr w:type="spellEnd"/>
+        <w:t>I actively participated in Football (</w:t>
+      </w:r>
+      <w:proofErr w:type="gramStart"/>
+      <w:r>
+        <w:rPr>
+          <w:sz w:val="24"/>
+          <w:szCs w:val="24"/>
+        </w:rPr>
+        <w:t>AFL)  growing</w:t>
+      </w:r>
+      <w:proofErr w:type="gramEnd"/>
+      <w:r>
+        <w:rPr>
+          <w:sz w:val="24"/>
+          <w:szCs w:val="24"/>
+        </w:rPr>
+        <w:t xml:space="preserve"> up – but now I prefer to watch it live or at the stadium.</w:t>
+      </w:r>
     </w:p>
     <w:p>
       <w:pPr>
@@ -1073,291 +1225,7 @@
           <w:sz w:val="24"/>
           <w:szCs w:val="24"/>
         </w:rPr>
-        <w:t>RMIT Student Number: S3525668</w:t>
-      </w:r>
-    </w:p>
-    <w:p>
-      <w:pPr>
-        <w:spacing w:after="160" w:line="259" w:lineRule="auto"/>
-        <w:rPr>
-          <w:sz w:val="24"/>
-          <w:szCs w:val="24"/>
-        </w:rPr>
-      </w:pPr>
-      <w:r>
-        <w:rPr>
-          <w:sz w:val="24"/>
-          <w:szCs w:val="24"/>
-        </w:rPr>
-        <w:t>Email:  speedie.de</w:t>
-      </w:r>
-      <w:r>
-        <w:rPr>
-          <w:sz w:val="24"/>
-          <w:szCs w:val="24"/>
-        </w:rPr>
-        <w:t>vs@gmail.com</w:t>
-      </w:r>
-    </w:p>
-    <w:p>
-      <w:pPr>
-        <w:spacing w:after="160" w:line="259" w:lineRule="auto"/>
-        <w:rPr>
-          <w:sz w:val="24"/>
-          <w:szCs w:val="24"/>
-        </w:rPr>
-      </w:pPr>
-    </w:p>
-    <w:p>
-      <w:pPr>
-        <w:spacing w:after="160" w:line="259" w:lineRule="auto"/>
-        <w:rPr>
-          <w:sz w:val="24"/>
-          <w:szCs w:val="24"/>
-        </w:rPr>
-      </w:pPr>
-      <w:r>
-        <w:rPr>
-          <w:sz w:val="24"/>
-          <w:szCs w:val="24"/>
-        </w:rPr>
-        <w:t>About me:</w:t>
-      </w:r>
-    </w:p>
-    <w:p>
-      <w:pPr>
-        <w:spacing w:after="160" w:line="259" w:lineRule="auto"/>
-        <w:rPr>
-          <w:sz w:val="24"/>
-          <w:szCs w:val="24"/>
-        </w:rPr>
-      </w:pPr>
-      <w:r>
-        <w:rPr>
-          <w:sz w:val="24"/>
-          <w:szCs w:val="24"/>
-        </w:rPr>
-        <w:t xml:space="preserve">I am a </w:t>
-      </w:r>
-      <w:proofErr w:type="spellStart"/>
-      <w:r>
-        <w:rPr>
-          <w:sz w:val="24"/>
-          <w:szCs w:val="24"/>
-        </w:rPr>
-        <w:t>caucasian</w:t>
-      </w:r>
-      <w:proofErr w:type="spellEnd"/>
-      <w:r>
-        <w:rPr>
-          <w:sz w:val="24"/>
-          <w:szCs w:val="24"/>
-        </w:rPr>
-        <w:t xml:space="preserve"> female from Melbourne Victoria, and I am at least 4th generation Australian. I completed Year 12 (VCE) in 2015 and then went onto study an Advanced Diploma of Professional Games Development (Design Stream) graduatin</w:t>
-      </w:r>
-      <w:r>
-        <w:rPr>
-          <w:sz w:val="24"/>
-          <w:szCs w:val="24"/>
-        </w:rPr>
-        <w:t xml:space="preserve">g in 2017. I have subsequently been working for the last two and a half years while I find where I want to take my life and career. My primary language is English and is the only one I can fluently speak, and I also know a little French and Japanese. I am </w:t>
-      </w:r>
-      <w:r>
-        <w:rPr>
-          <w:sz w:val="24"/>
-          <w:szCs w:val="24"/>
-        </w:rPr>
-        <w:t>also currently learning Mandarin. I am an Indie game developer working in a small team to create a mobile puzzle game.</w:t>
-      </w:r>
-    </w:p>
-    <w:p>
-      <w:pPr>
-        <w:spacing w:after="160" w:line="259" w:lineRule="auto"/>
-        <w:rPr>
-          <w:sz w:val="24"/>
-          <w:szCs w:val="24"/>
-        </w:rPr>
-      </w:pPr>
-      <w:r>
-        <w:rPr>
-          <w:sz w:val="24"/>
-          <w:szCs w:val="24"/>
-        </w:rPr>
-        <w:t xml:space="preserve">My passion for IT has originated from playing video games. It first started from </w:t>
-      </w:r>
-      <w:proofErr w:type="spellStart"/>
-      <w:r>
-        <w:rPr>
-          <w:sz w:val="24"/>
-          <w:szCs w:val="24"/>
-        </w:rPr>
-        <w:t>modding</w:t>
-      </w:r>
-      <w:proofErr w:type="spellEnd"/>
-      <w:r>
-        <w:rPr>
-          <w:sz w:val="24"/>
-          <w:szCs w:val="24"/>
-        </w:rPr>
-        <w:t xml:space="preserve"> games such as Minecraft, building my systems and</w:t>
-      </w:r>
-      <w:r>
-        <w:rPr>
-          <w:sz w:val="24"/>
-          <w:szCs w:val="24"/>
-        </w:rPr>
-        <w:t xml:space="preserve"> then moving to make my games on Game Maker. It wasn't until I was finishing year 12 that I realised that information technology was something that I wanted to pursue a little more, it wasn't until the start of this year that I decided that I wanted to pur</w:t>
-      </w:r>
-      <w:r>
-        <w:rPr>
-          <w:sz w:val="24"/>
-          <w:szCs w:val="24"/>
-        </w:rPr>
-        <w:t>sue it as a career.</w:t>
-      </w:r>
-    </w:p>
-    <w:p>
-      <w:pPr>
-        <w:rPr>
-          <w:sz w:val="24"/>
-          <w:szCs w:val="24"/>
-        </w:rPr>
-      </w:pPr>
-    </w:p>
-    <w:p>
-      <w:pPr>
-        <w:rPr>
-          <w:b/>
-          <w:sz w:val="24"/>
-          <w:szCs w:val="24"/>
-        </w:rPr>
-      </w:pPr>
-      <w:r>
-        <w:rPr>
-          <w:b/>
-          <w:sz w:val="24"/>
-          <w:szCs w:val="24"/>
-        </w:rPr>
-        <w:t>Miller</w:t>
-      </w:r>
-    </w:p>
-    <w:p>
-      <w:pPr>
-        <w:spacing w:after="160" w:line="259" w:lineRule="auto"/>
-        <w:rPr>
-          <w:sz w:val="24"/>
-          <w:szCs w:val="24"/>
-        </w:rPr>
-      </w:pPr>
-      <w:r>
-        <w:rPr>
-          <w:sz w:val="24"/>
-          <w:szCs w:val="24"/>
-        </w:rPr>
-        <w:t xml:space="preserve">Hi, </w:t>
-      </w:r>
-      <w:proofErr w:type="gramStart"/>
-      <w:r>
-        <w:rPr>
-          <w:sz w:val="24"/>
-          <w:szCs w:val="24"/>
-        </w:rPr>
-        <w:t>I’m</w:t>
-      </w:r>
-      <w:proofErr w:type="gramEnd"/>
-      <w:r>
-        <w:rPr>
-          <w:sz w:val="24"/>
-          <w:szCs w:val="24"/>
-        </w:rPr>
-        <w:t xml:space="preserve"> Miller – </w:t>
-      </w:r>
-    </w:p>
-    <w:p>
-      <w:pPr>
-        <w:spacing w:after="160" w:line="259" w:lineRule="auto"/>
-        <w:rPr>
-          <w:sz w:val="24"/>
-          <w:szCs w:val="24"/>
-        </w:rPr>
-      </w:pPr>
-      <w:r>
-        <w:rPr>
-          <w:sz w:val="24"/>
-          <w:szCs w:val="24"/>
-        </w:rPr>
-        <w:t xml:space="preserve">My tastes in music </w:t>
-      </w:r>
-      <w:proofErr w:type="gramStart"/>
-      <w:r>
-        <w:rPr>
-          <w:sz w:val="24"/>
-          <w:szCs w:val="24"/>
-        </w:rPr>
-        <w:t>passionately  varied</w:t>
-      </w:r>
-      <w:proofErr w:type="gramEnd"/>
-      <w:r>
-        <w:rPr>
-          <w:sz w:val="24"/>
-          <w:szCs w:val="24"/>
-        </w:rPr>
-        <w:t xml:space="preserve"> between heavy metal, rap and everything else. </w:t>
-      </w:r>
-    </w:p>
-    <w:p>
-      <w:pPr>
-        <w:spacing w:after="160" w:line="259" w:lineRule="auto"/>
-        <w:rPr>
-          <w:sz w:val="24"/>
-          <w:szCs w:val="24"/>
-        </w:rPr>
-      </w:pPr>
-      <w:r>
-        <w:rPr>
-          <w:sz w:val="24"/>
-          <w:szCs w:val="24"/>
-        </w:rPr>
-        <w:t>I actively participated in Football (</w:t>
-      </w:r>
-      <w:proofErr w:type="gramStart"/>
-      <w:r>
-        <w:rPr>
-          <w:sz w:val="24"/>
-          <w:szCs w:val="24"/>
-        </w:rPr>
-        <w:t>AFL)  growing</w:t>
-      </w:r>
-      <w:proofErr w:type="gramEnd"/>
-      <w:r>
-        <w:rPr>
-          <w:sz w:val="24"/>
-          <w:szCs w:val="24"/>
-        </w:rPr>
-        <w:t xml:space="preserve"> up – but now I prefer to watch it live or at the stadium.</w:t>
-      </w:r>
-    </w:p>
-    <w:p>
-      <w:pPr>
-        <w:spacing w:after="160" w:line="259" w:lineRule="auto"/>
-        <w:rPr>
-          <w:sz w:val="24"/>
-          <w:szCs w:val="24"/>
-        </w:rPr>
-      </w:pPr>
-      <w:r>
-        <w:rPr>
-          <w:sz w:val="24"/>
-          <w:szCs w:val="24"/>
-        </w:rPr>
-        <w:t>I have a cultu</w:t>
-      </w:r>
-      <w:r>
-        <w:rPr>
-          <w:sz w:val="24"/>
-          <w:szCs w:val="24"/>
-        </w:rPr>
-        <w:t xml:space="preserve">rally diverse background, with mixtures of British, Scottish, Italian, German and Malaysian. </w:t>
+        <w:t xml:space="preserve">I have a culturally diverse background, with mixtures of British, Scottish, Italian, German and Malaysian. </w:t>
       </w:r>
     </w:p>
     <w:p>
@@ -1407,6 +1275,258 @@
           <w:szCs w:val="24"/>
         </w:rPr>
         <w:t xml:space="preserve">Poe would strategize waiting for the most convenient time to strike when his siblings would be play fighting, and this is how the name Poe “the thinker” arose. </w:t>
+      </w:r>
+    </w:p>
+    <w:p>
+      <w:pPr>
+        <w:rPr>
+          <w:sz w:val="24"/>
+          <w:szCs w:val="24"/>
+        </w:rPr>
+      </w:pPr>
+    </w:p>
+    <w:p>
+      <w:pPr>
+        <w:rPr>
+          <w:sz w:val="24"/>
+          <w:szCs w:val="24"/>
+        </w:rPr>
+      </w:pPr>
+      <w:r>
+        <w:rPr>
+          <w:b/>
+          <w:bCs/>
+          <w:sz w:val="24"/>
+          <w:szCs w:val="24"/>
+        </w:rPr>
+        <w:t>Misty</w:t>
+      </w:r>
+    </w:p>
+    <w:p>
+      <w:pPr>
+        <w:rPr>
+          <w:sz w:val="24"/>
+          <w:szCs w:val="24"/>
+        </w:rPr>
+      </w:pPr>
+      <w:r>
+        <w:rPr>
+          <w:sz w:val="24"/>
+          <w:szCs w:val="24"/>
+        </w:rPr>
+        <w:t xml:space="preserve">Name: Misty </w:t>
+      </w:r>
+      <w:proofErr w:type="spellStart"/>
+      <w:r>
+        <w:rPr>
+          <w:sz w:val="24"/>
+          <w:szCs w:val="24"/>
+        </w:rPr>
+        <w:t>Killmouseski</w:t>
+      </w:r>
+      <w:proofErr w:type="spellEnd"/>
+    </w:p>
+    <w:p>
+      <w:pPr>
+        <w:rPr>
+          <w:sz w:val="24"/>
+          <w:szCs w:val="24"/>
+        </w:rPr>
+      </w:pPr>
+      <w:r>
+        <w:rPr>
+          <w:sz w:val="24"/>
+          <w:szCs w:val="24"/>
+        </w:rPr>
+        <w:t>Student ID: S01100011 01100001 01110100</w:t>
+      </w:r>
+    </w:p>
+    <w:p>
+      <w:pPr>
+        <w:rPr>
+          <w:sz w:val="24"/>
+          <w:szCs w:val="24"/>
+        </w:rPr>
+      </w:pPr>
+      <w:r>
+        <w:rPr>
+          <w:sz w:val="24"/>
+          <w:szCs w:val="24"/>
+        </w:rPr>
+        <w:t>Email: missmistycat@gmail.com</w:t>
+      </w:r>
+      <w:r>
+        <w:rPr>
+          <w:sz w:val="24"/>
+          <w:szCs w:val="24"/>
+        </w:rPr>
+        <w:tab/>
+      </w:r>
+    </w:p>
+    <w:p>
+      <w:pPr>
+        <w:rPr>
+          <w:sz w:val="24"/>
+          <w:szCs w:val="24"/>
+        </w:rPr>
+      </w:pPr>
+      <w:r>
+        <w:rPr>
+          <w:sz w:val="24"/>
+          <w:szCs w:val="24"/>
+        </w:rPr>
+        <w:t xml:space="preserve">Hi, </w:t>
+      </w:r>
+      <w:proofErr w:type="gramStart"/>
+      <w:r>
+        <w:rPr>
+          <w:sz w:val="24"/>
+          <w:szCs w:val="24"/>
+        </w:rPr>
+        <w:t>I'm</w:t>
+      </w:r>
+      <w:proofErr w:type="gramEnd"/>
+      <w:r>
+        <w:rPr>
+          <w:sz w:val="24"/>
+          <w:szCs w:val="24"/>
+        </w:rPr>
+        <w:t xml:space="preserve"> Misty</w:t>
+      </w:r>
+    </w:p>
+    <w:p>
+      <w:pPr>
+        <w:rPr>
+          <w:sz w:val="24"/>
+          <w:szCs w:val="24"/>
+        </w:rPr>
+      </w:pPr>
+      <w:r>
+        <w:rPr>
+          <w:sz w:val="24"/>
+          <w:szCs w:val="24"/>
+        </w:rPr>
+        <w:t xml:space="preserve">I was born on a farm near a small town called Childers, </w:t>
+      </w:r>
+      <w:proofErr w:type="gramStart"/>
+      <w:r>
+        <w:rPr>
+          <w:sz w:val="24"/>
+          <w:szCs w:val="24"/>
+        </w:rPr>
+        <w:t>it's</w:t>
+      </w:r>
+      <w:proofErr w:type="gramEnd"/>
+      <w:r>
+        <w:rPr>
+          <w:sz w:val="24"/>
+          <w:szCs w:val="24"/>
+        </w:rPr>
+        <w:t xml:space="preserve"> about an hour away from Hervey Bay. I then moved to Hervey Bay itself when I was still quite young, where I was </w:t>
+      </w:r>
+      <w:proofErr w:type="spellStart"/>
+      <w:r>
+        <w:rPr>
+          <w:sz w:val="24"/>
+          <w:szCs w:val="24"/>
+        </w:rPr>
+        <w:t>homeschooled</w:t>
+      </w:r>
+      <w:proofErr w:type="spellEnd"/>
+      <w:r>
+        <w:rPr>
+          <w:sz w:val="24"/>
+          <w:szCs w:val="24"/>
+        </w:rPr>
+        <w:t xml:space="preserve">. Although I passed my </w:t>
+      </w:r>
+      <w:proofErr w:type="spellStart"/>
+      <w:r>
+        <w:rPr>
+          <w:sz w:val="24"/>
+          <w:szCs w:val="24"/>
+        </w:rPr>
+        <w:t>homeschooling</w:t>
+      </w:r>
+      <w:proofErr w:type="spellEnd"/>
+      <w:r>
+        <w:rPr>
+          <w:sz w:val="24"/>
+          <w:szCs w:val="24"/>
+        </w:rPr>
+        <w:t xml:space="preserve">, I </w:t>
+      </w:r>
+      <w:proofErr w:type="gramStart"/>
+      <w:r>
+        <w:rPr>
+          <w:sz w:val="24"/>
+          <w:szCs w:val="24"/>
+        </w:rPr>
+        <w:t>didn't</w:t>
+      </w:r>
+      <w:proofErr w:type="gramEnd"/>
+      <w:r>
+        <w:rPr>
+          <w:sz w:val="24"/>
+          <w:szCs w:val="24"/>
+        </w:rPr>
+        <w:t xml:space="preserve"> enjoy my education too much as I was easily distracted. I can be quite shy at first but once I get to know </w:t>
+      </w:r>
+      <w:proofErr w:type="gramStart"/>
+      <w:r>
+        <w:rPr>
+          <w:sz w:val="24"/>
+          <w:szCs w:val="24"/>
+        </w:rPr>
+        <w:t>you</w:t>
+      </w:r>
+      <w:proofErr w:type="gramEnd"/>
+      <w:r>
+        <w:rPr>
+          <w:sz w:val="24"/>
+          <w:szCs w:val="24"/>
+        </w:rPr>
+        <w:t xml:space="preserve"> I will open up and start to enjoy your company. I enjoy watching the occasional movie and am an avid birdwatcher. I also like to keep fit by running although </w:t>
+      </w:r>
+      <w:proofErr w:type="gramStart"/>
+      <w:r>
+        <w:rPr>
+          <w:sz w:val="24"/>
+          <w:szCs w:val="24"/>
+        </w:rPr>
+        <w:t>I'm</w:t>
+      </w:r>
+      <w:proofErr w:type="gramEnd"/>
+      <w:r>
+        <w:rPr>
+          <w:sz w:val="24"/>
+          <w:szCs w:val="24"/>
+        </w:rPr>
+        <w:t xml:space="preserve"> more of a sprinter than a long-distance runner, and don't mind running </w:t>
+      </w:r>
+      <w:r>
+        <w:rPr>
+          <w:sz w:val="24"/>
+          <w:szCs w:val="24"/>
+        </w:rPr>
+        <w:lastRenderedPageBreak/>
+        <w:t xml:space="preserve">late at night as I have good night vision. I have an erratic sleeping pattern so I can usually be found ON the computer during the day or late at night - much to my roommate's displeasure. An interesting fact about me is that I am the youngest </w:t>
+      </w:r>
+      <w:proofErr w:type="gramStart"/>
+      <w:r>
+        <w:rPr>
+          <w:sz w:val="24"/>
+          <w:szCs w:val="24"/>
+        </w:rPr>
+        <w:t>and also</w:t>
+      </w:r>
+      <w:proofErr w:type="gramEnd"/>
+      <w:r>
+        <w:rPr>
+          <w:sz w:val="24"/>
+          <w:szCs w:val="24"/>
+        </w:rPr>
+        <w:t xml:space="preserve"> the shortest member of our group. I became interested in IT when I discovered the fact that computers and electronic devices tend to give off large amounts of heat, on chilly mornings I use this fact to my advantage and am therefore quite often found working on the computer.</w:t>
       </w:r>
       <w:r>
         <w:rPr>
@@ -2400,6 +2520,194 @@
           </w:p>
         </w:tc>
       </w:tr>
+      <w:tr>
+        <w:tc>
+          <w:tcPr>
+            <w:tcW w:w="0" w:type="auto"/>
+            <w:tcBorders>
+              <w:top w:val="single" w:sz="8" w:space="0" w:color="000000"/>
+              <w:left w:val="single" w:sz="8" w:space="0" w:color="000000"/>
+              <w:bottom w:val="single" w:sz="8" w:space="0" w:color="000000"/>
+              <w:right w:val="single" w:sz="8" w:space="0" w:color="000000"/>
+            </w:tcBorders>
+            <w:tcMar>
+              <w:top w:w="100" w:type="dxa"/>
+              <w:left w:w="100" w:type="dxa"/>
+              <w:bottom w:w="100" w:type="dxa"/>
+              <w:right w:w="100" w:type="dxa"/>
+            </w:tcMar>
+          </w:tcPr>
+          <w:p>
+            <w:pPr>
+              <w:spacing w:line="240" w:lineRule="auto"/>
+              <w:rPr>
+                <w:rFonts w:eastAsia="Times New Roman"/>
+                <w:color w:val="000000"/>
+                <w:sz w:val="24"/>
+                <w:szCs w:val="24"/>
+                <w:lang w:val="en-AU"/>
+              </w:rPr>
+            </w:pPr>
+            <w:r>
+              <w:rPr>
+                <w:rFonts w:eastAsia="Times New Roman"/>
+                <w:color w:val="000000"/>
+                <w:sz w:val="24"/>
+                <w:szCs w:val="24"/>
+                <w:lang w:val="en-AU"/>
+              </w:rPr>
+              <w:t>Misty</w:t>
+            </w:r>
+          </w:p>
+        </w:tc>
+        <w:tc>
+          <w:tcPr>
+            <w:tcW w:w="0" w:type="auto"/>
+            <w:tcBorders>
+              <w:top w:val="single" w:sz="8" w:space="0" w:color="000000"/>
+              <w:left w:val="single" w:sz="8" w:space="0" w:color="000000"/>
+              <w:bottom w:val="single" w:sz="8" w:space="0" w:color="000000"/>
+              <w:right w:val="single" w:sz="8" w:space="0" w:color="000000"/>
+            </w:tcBorders>
+            <w:tcMar>
+              <w:top w:w="100" w:type="dxa"/>
+              <w:left w:w="100" w:type="dxa"/>
+              <w:bottom w:w="100" w:type="dxa"/>
+              <w:right w:w="100" w:type="dxa"/>
+            </w:tcMar>
+          </w:tcPr>
+          <w:p>
+            <w:pPr>
+              <w:spacing w:line="240" w:lineRule="auto"/>
+              <w:rPr>
+                <w:rFonts w:eastAsia="Times New Roman"/>
+                <w:color w:val="000000"/>
+                <w:sz w:val="24"/>
+                <w:szCs w:val="24"/>
+                <w:lang w:val="en-AU"/>
+              </w:rPr>
+            </w:pPr>
+            <w:r>
+              <w:rPr>
+                <w:rFonts w:eastAsia="Times New Roman"/>
+                <w:color w:val="000000"/>
+                <w:sz w:val="24"/>
+                <w:szCs w:val="24"/>
+                <w:lang w:val="en-AU"/>
+              </w:rPr>
+              <w:t>ISTP</w:t>
+            </w:r>
+            <w:r>
+              <w:rPr>
+                <w:rFonts w:eastAsia="Times New Roman"/>
+                <w:color w:val="000000"/>
+                <w:sz w:val="24"/>
+                <w:szCs w:val="24"/>
+                <w:lang w:val="en-AU"/>
+              </w:rPr>
+              <w:t>-T</w:t>
+            </w:r>
+            <w:r>
+              <w:rPr>
+                <w:rFonts w:eastAsia="Times New Roman"/>
+                <w:color w:val="000000"/>
+                <w:sz w:val="24"/>
+                <w:szCs w:val="24"/>
+                <w:lang w:val="en-AU"/>
+              </w:rPr>
+              <w:t xml:space="preserve"> </w:t>
+            </w:r>
+            <w:r>
+              <w:rPr>
+                <w:rFonts w:eastAsia="Times New Roman"/>
+                <w:color w:val="000000"/>
+                <w:sz w:val="24"/>
+                <w:szCs w:val="24"/>
+                <w:lang w:val="en-AU"/>
+              </w:rPr>
+              <w:t>Mechanic</w:t>
+            </w:r>
+          </w:p>
+        </w:tc>
+        <w:tc>
+          <w:tcPr>
+            <w:tcW w:w="0" w:type="auto"/>
+            <w:tcBorders>
+              <w:top w:val="single" w:sz="8" w:space="0" w:color="000000"/>
+              <w:left w:val="single" w:sz="8" w:space="0" w:color="000000"/>
+              <w:bottom w:val="single" w:sz="8" w:space="0" w:color="000000"/>
+              <w:right w:val="single" w:sz="8" w:space="0" w:color="000000"/>
+            </w:tcBorders>
+            <w:tcMar>
+              <w:top w:w="100" w:type="dxa"/>
+              <w:left w:w="100" w:type="dxa"/>
+              <w:bottom w:w="100" w:type="dxa"/>
+              <w:right w:w="100" w:type="dxa"/>
+            </w:tcMar>
+          </w:tcPr>
+          <w:p>
+            <w:pPr>
+              <w:spacing w:line="240" w:lineRule="auto"/>
+              <w:rPr>
+                <w:rFonts w:eastAsia="Times New Roman"/>
+                <w:color w:val="000000"/>
+                <w:sz w:val="24"/>
+                <w:szCs w:val="24"/>
+                <w:lang w:val="en-AU"/>
+              </w:rPr>
+            </w:pPr>
+            <w:r>
+              <w:rPr>
+                <w:rFonts w:eastAsia="Times New Roman"/>
+                <w:color w:val="000000"/>
+                <w:sz w:val="24"/>
+                <w:szCs w:val="24"/>
+                <w:lang w:val="en-AU"/>
+              </w:rPr>
+              <w:t>Tactile</w:t>
+            </w:r>
+          </w:p>
+        </w:tc>
+        <w:tc>
+          <w:tcPr>
+            <w:tcW w:w="0" w:type="auto"/>
+            <w:tcBorders>
+              <w:top w:val="single" w:sz="8" w:space="0" w:color="000000"/>
+              <w:left w:val="single" w:sz="8" w:space="0" w:color="000000"/>
+              <w:bottom w:val="single" w:sz="8" w:space="0" w:color="000000"/>
+              <w:right w:val="single" w:sz="8" w:space="0" w:color="000000"/>
+            </w:tcBorders>
+            <w:tcMar>
+              <w:top w:w="100" w:type="dxa"/>
+              <w:left w:w="100" w:type="dxa"/>
+              <w:bottom w:w="100" w:type="dxa"/>
+              <w:right w:w="100" w:type="dxa"/>
+            </w:tcMar>
+          </w:tcPr>
+          <w:p>
+            <w:pPr>
+              <w:spacing w:line="240" w:lineRule="auto"/>
+              <w:rPr>
+                <w:rFonts w:eastAsia="Times New Roman"/>
+                <w:color w:val="000000"/>
+                <w:sz w:val="24"/>
+                <w:szCs w:val="24"/>
+                <w:lang w:val="en-AU"/>
+              </w:rPr>
+            </w:pPr>
+            <w:r>
+              <w:rPr>
+                <w:rFonts w:eastAsia="Times New Roman"/>
+                <w:color w:val="000000"/>
+                <w:sz w:val="24"/>
+                <w:szCs w:val="24"/>
+                <w:lang w:val="en-AU"/>
+              </w:rPr>
+              <w:t>50, 70, 2, 15, 0</w:t>
+            </w:r>
+          </w:p>
+        </w:tc>
+      </w:tr>
     </w:tbl>
     <w:p>
       <w:pPr>
@@ -2549,7 +2857,18 @@
           <w:szCs w:val="24"/>
           <w:lang w:val="en-AU"/>
         </w:rPr>
-        <w:t>Finally, the results of the Big Five Personality Test help show everyone’s different intensities of the traits tested for, being Extroversion which is a factor of how outgoing and social you are, Emotional Stability which is a measure of your ability to remain stable and balanced, Agreeableness which is a factor of how friendly and optimistic you may be, Conscientiousness which is how careful and diligent you are, and Intellect/Imagination which is how open to new experiences you are. Having this knowledge of each other is very beneficial to the group as we are then able to use it to further understand how we all think and why we may disagree with certain ideas, along with who may be better suited to do certain jobs within the team.</w:t>
+        <w:t xml:space="preserve">Finally, the results of the Big Five Personality Test help show everyone’s different intensities of the traits tested for, being Extroversion which is a factor of how outgoing and social you are, Emotional Stability which is a measure of your ability to remain stable and balanced, Agreeableness which is a factor of how friendly and optimistic you may be, Conscientiousness which is how careful and diligent you are, and Intellect/Imagination which is how open to new experiences you are. Having this knowledge of each other is very beneficial to the group as we are then able to use it </w:t>
+      </w:r>
+      <w:r>
+        <w:rPr>
+          <w:rFonts w:eastAsia="Times New Roman"/>
+          <w:color w:val="000000"/>
+          <w:sz w:val="24"/>
+          <w:szCs w:val="24"/>
+          <w:lang w:val="en-AU"/>
+        </w:rPr>
+        <w:lastRenderedPageBreak/>
+        <w:t>to further understand how we all think and why we may disagree with certain ideas, along with who may be better suited to do certain jobs within the team.</w:t>
       </w:r>
     </w:p>
     <w:p>
@@ -2567,7 +2886,6 @@
       <w:bookmarkStart w:id="2" w:name="_hhvsawpoidvc" w:colFirst="0" w:colLast="0"/>
       <w:bookmarkEnd w:id="2"/>
       <w:r>
-        <w:lastRenderedPageBreak/>
         <w:t>Ideal Jobs</w:t>
       </w:r>
     </w:p>

</xml_diff>